<commit_message>
20151218 creat DB.class , view.class,functions ...
</commit_message>
<xml_diff>
--- a/开发说明.docx
+++ b/开发说明.docx
@@ -303,125 +303,163 @@
           </wp:inline>
         </w:drawing>
       </w:r>
+    </w:p>
+    <w:p>
+      <w:pPr>
+        <w:rPr>
+          <w:rFonts w:hint="eastAsia"/>
+          <w:lang w:val="en-US" w:eastAsia="zh-CN"/>
+        </w:rPr>
+      </w:pPr>
+    </w:p>
+    <w:p>
+      <w:pPr>
+        <w:rPr>
+          <w:rFonts w:hint="eastAsia"/>
+          <w:lang w:val="en-US" w:eastAsia="zh-CN"/>
+        </w:rPr>
+      </w:pPr>
+    </w:p>
+    <w:p>
+      <w:pPr>
+        <w:pStyle w:val="2"/>
+        <w:rPr>
+          <w:rFonts w:hint="eastAsia"/>
+          <w:lang w:val="en-US" w:eastAsia="zh-CN"/>
+        </w:rPr>
+      </w:pPr>
+      <w:r>
+        <w:rPr>
+          <w:rFonts w:hint="eastAsia"/>
+          <w:lang w:val="en-US" w:eastAsia="zh-CN"/>
+        </w:rPr>
+        <w:t>需求说明</w:t>
+      </w:r>
+    </w:p>
+    <w:p>
+      <w:pPr>
+        <w:rPr>
+          <w:rFonts w:hint="eastAsia"/>
+          <w:lang w:val="en-US" w:eastAsia="zh-CN"/>
+        </w:rPr>
+      </w:pPr>
+    </w:p>
+    <w:p>
+      <w:pPr>
+        <w:tabs>
+          <w:tab w:val="left" w:pos="748"/>
+        </w:tabs>
+        <w:jc w:val="left"/>
+        <w:rPr>
+          <w:rFonts w:hint="eastAsia" w:cstheme="minorBidi"/>
+          <w:kern w:val="2"/>
+          <w:sz w:val="21"/>
+          <w:szCs w:val="24"/>
+          <w:lang w:val="en-US" w:eastAsia="zh-CN" w:bidi="ar-SA"/>
+        </w:rPr>
+      </w:pPr>
+    </w:p>
+    <w:p>
+      <w:pPr>
+        <w:pStyle w:val="2"/>
+        <w:rPr>
+          <w:rFonts w:hint="eastAsia"/>
+          <w:lang w:val="en-US" w:eastAsia="zh-CN"/>
+        </w:rPr>
+      </w:pPr>
+      <w:r>
+        <w:rPr>
+          <w:rFonts w:hint="eastAsia"/>
+          <w:lang w:val="en-US" w:eastAsia="zh-CN"/>
+        </w:rPr>
+        <w:t>前端设计</w:t>
+      </w:r>
+    </w:p>
+    <w:p>
+      <w:pPr>
+        <w:tabs>
+          <w:tab w:val="left" w:pos="748"/>
+        </w:tabs>
+        <w:jc w:val="left"/>
+        <w:rPr>
+          <w:rFonts w:hint="eastAsia" w:cstheme="minorBidi"/>
+          <w:kern w:val="2"/>
+          <w:sz w:val="21"/>
+          <w:szCs w:val="24"/>
+          <w:lang w:val="en-US" w:eastAsia="zh-CN" w:bidi="ar-SA"/>
+        </w:rPr>
+      </w:pPr>
+    </w:p>
+    <w:p>
+      <w:pPr>
+        <w:pStyle w:val="2"/>
+        <w:rPr>
+          <w:rFonts w:hint="eastAsia"/>
+          <w:lang w:val="en-US" w:eastAsia="zh-CN"/>
+        </w:rPr>
+      </w:pPr>
+      <w:r>
+        <w:rPr>
+          <w:rFonts w:hint="eastAsia"/>
+          <w:lang w:val="en-US" w:eastAsia="zh-CN"/>
+        </w:rPr>
+        <w:t>后端设计</w:t>
+      </w:r>
+    </w:p>
+    <w:p>
+      <w:pPr>
+        <w:rPr>
+          <w:rFonts w:hint="eastAsia"/>
+          <w:lang w:val="en-US" w:eastAsia="zh-CN"/>
+        </w:rPr>
+      </w:pPr>
+      <w:r>
+        <w:rPr>
+          <w:rFonts w:hint="eastAsia"/>
+          <w:lang w:val="en-US" w:eastAsia="zh-CN"/>
+        </w:rPr>
+        <w:t>后端使用MVC 设计模式</w:t>
+      </w:r>
+    </w:p>
+    <w:p>
+      <w:pPr>
+        <w:rPr>
+          <w:rFonts w:hint="eastAsia"/>
+          <w:lang w:val="en-US" w:eastAsia="zh-CN"/>
+        </w:rPr>
+      </w:pPr>
+    </w:p>
+    <w:p>
+      <w:pPr>
+        <w:rPr>
+          <w:rFonts w:hint="eastAsia"/>
+          <w:lang w:val="en-US" w:eastAsia="zh-CN"/>
+        </w:rPr>
+      </w:pPr>
+      <w:r>
+        <w:rPr>
+          <w:rFonts w:hint="eastAsia"/>
+          <w:lang w:val="en-US" w:eastAsia="zh-CN"/>
+        </w:rPr>
+        <w:t>2015-12-18</w:t>
+      </w:r>
+    </w:p>
+    <w:p>
+      <w:pPr>
+        <w:rPr>
+          <w:rFonts w:hint="eastAsia" w:eastAsiaTheme="minorEastAsia"/>
+          <w:lang w:val="en-US" w:eastAsia="zh-CN"/>
+        </w:rPr>
+      </w:pPr>
+      <w:r>
+        <w:rPr>
+          <w:rFonts w:hint="eastAsia"/>
+          <w:lang w:val="en-US" w:eastAsia="zh-CN"/>
+        </w:rPr>
+        <w:t>完善框架开发</w:t>
+      </w:r>
       <w:bookmarkStart w:id="0" w:name="_GoBack"/>
       <w:bookmarkEnd w:id="0"/>
-    </w:p>
-    <w:p>
-      <w:pPr>
-        <w:rPr>
-          <w:rFonts w:hint="eastAsia"/>
-          <w:lang w:val="en-US" w:eastAsia="zh-CN"/>
-        </w:rPr>
-      </w:pPr>
-    </w:p>
-    <w:p>
-      <w:pPr>
-        <w:rPr>
-          <w:rFonts w:hint="eastAsia"/>
-          <w:lang w:val="en-US" w:eastAsia="zh-CN"/>
-        </w:rPr>
-      </w:pPr>
-    </w:p>
-    <w:p>
-      <w:pPr>
-        <w:pStyle w:val="2"/>
-        <w:rPr>
-          <w:rFonts w:hint="eastAsia"/>
-          <w:lang w:val="en-US" w:eastAsia="zh-CN"/>
-        </w:rPr>
-      </w:pPr>
-      <w:r>
-        <w:rPr>
-          <w:rFonts w:hint="eastAsia"/>
-          <w:lang w:val="en-US" w:eastAsia="zh-CN"/>
-        </w:rPr>
-        <w:t>需求说明</w:t>
-      </w:r>
-    </w:p>
-    <w:p>
-      <w:pPr>
-        <w:rPr>
-          <w:rFonts w:hint="eastAsia"/>
-          <w:lang w:val="en-US" w:eastAsia="zh-CN"/>
-        </w:rPr>
-      </w:pPr>
-    </w:p>
-    <w:p>
-      <w:pPr>
-        <w:tabs>
-          <w:tab w:val="left" w:pos="748"/>
-        </w:tabs>
-        <w:jc w:val="left"/>
-        <w:rPr>
-          <w:rFonts w:hint="eastAsia" w:cstheme="minorBidi"/>
-          <w:kern w:val="2"/>
-          <w:sz w:val="21"/>
-          <w:szCs w:val="24"/>
-          <w:lang w:val="en-US" w:eastAsia="zh-CN" w:bidi="ar-SA"/>
-        </w:rPr>
-      </w:pPr>
-    </w:p>
-    <w:p>
-      <w:pPr>
-        <w:pStyle w:val="2"/>
-        <w:rPr>
-          <w:rFonts w:hint="eastAsia"/>
-          <w:lang w:val="en-US" w:eastAsia="zh-CN"/>
-        </w:rPr>
-      </w:pPr>
-      <w:r>
-        <w:rPr>
-          <w:rFonts w:hint="eastAsia"/>
-          <w:lang w:val="en-US" w:eastAsia="zh-CN"/>
-        </w:rPr>
-        <w:t>前端设计</w:t>
-      </w:r>
-    </w:p>
-    <w:p>
-      <w:pPr>
-        <w:tabs>
-          <w:tab w:val="left" w:pos="748"/>
-        </w:tabs>
-        <w:jc w:val="left"/>
-        <w:rPr>
-          <w:rFonts w:hint="eastAsia" w:cstheme="minorBidi"/>
-          <w:kern w:val="2"/>
-          <w:sz w:val="21"/>
-          <w:szCs w:val="24"/>
-          <w:lang w:val="en-US" w:eastAsia="zh-CN" w:bidi="ar-SA"/>
-        </w:rPr>
-      </w:pPr>
-    </w:p>
-    <w:p>
-      <w:pPr>
-        <w:pStyle w:val="2"/>
-        <w:rPr>
-          <w:rFonts w:hint="eastAsia"/>
-          <w:lang w:val="en-US" w:eastAsia="zh-CN"/>
-        </w:rPr>
-      </w:pPr>
-      <w:r>
-        <w:rPr>
-          <w:rFonts w:hint="eastAsia"/>
-          <w:lang w:val="en-US" w:eastAsia="zh-CN"/>
-        </w:rPr>
-        <w:t>后端设计</w:t>
-      </w:r>
-    </w:p>
-    <w:p>
-      <w:pPr>
-        <w:rPr>
-          <w:rFonts w:hint="eastAsia"/>
-          <w:lang w:val="en-US" w:eastAsia="zh-CN"/>
-        </w:rPr>
-      </w:pPr>
-      <w:r>
-        <w:rPr>
-          <w:rFonts w:hint="eastAsia"/>
-          <w:lang w:val="en-US" w:eastAsia="zh-CN"/>
-        </w:rPr>
-        <w:t>后端使用MVC 设计模式</w:t>
-      </w:r>
     </w:p>
     <w:p>
       <w:pPr>

</xml_diff>